<commit_message>
Changed ATP (90% done)
</commit_message>
<xml_diff>
--- a/User Requirement Specification.docx
+++ b/User Requirement Specification.docx
@@ -63,8 +63,33 @@
           <w:bCs/>
           <w:lang w:val="nl-NL"/>
         </w:rPr>
-        <w:t>User Requirement Specification</w:t>
+        <w:t xml:space="preserve">User </w:t>
       </w:r>
+      <w:proofErr w:type="spellStart"/>
+      <w:r>
+        <w:rPr>
+          <w:bCs/>
+          <w:lang w:val="nl-NL"/>
+        </w:rPr>
+        <w:t>Requirement</w:t>
+      </w:r>
+      <w:proofErr w:type="spellEnd"/>
+      <w:r>
+        <w:rPr>
+          <w:bCs/>
+          <w:lang w:val="nl-NL"/>
+        </w:rPr>
+        <w:t xml:space="preserve"> </w:t>
+      </w:r>
+      <w:proofErr w:type="spellStart"/>
+      <w:r>
+        <w:rPr>
+          <w:bCs/>
+          <w:lang w:val="nl-NL"/>
+        </w:rPr>
+        <w:t>Specification</w:t>
+      </w:r>
+      <w:proofErr w:type="spellEnd"/>
     </w:p>
     <w:p>
       <w:pPr>
@@ -423,13 +448,6 @@
     </w:p>
     <w:sdt>
       <w:sdtPr>
-        <w:id w:val="336569365"/>
-        <w:docPartObj>
-          <w:docPartGallery w:val="Table of Contents"/>
-          <w:docPartUnique/>
-        </w:docPartObj>
-      </w:sdtPr>
-      <w:sdtEndPr>
         <w:rPr>
           <w:rFonts w:ascii="Arial" w:eastAsia="Times New Roman" w:hAnsi="Arial" w:cs="Times New Roman"/>
           <w:b w:val="0"/>
@@ -437,8 +455,14 @@
           <w:color w:val="auto"/>
           <w:sz w:val="20"/>
           <w:szCs w:val="20"/>
+          <w:lang w:val="en-US"/>
         </w:rPr>
-      </w:sdtEndPr>
+        <w:id w:val="336569365"/>
+        <w:docPartObj>
+          <w:docPartGallery w:val="Table of Contents"/>
+          <w:docPartUnique/>
+        </w:docPartObj>
+      </w:sdtPr>
       <w:sdtContent>
         <w:p>
           <w:pPr>
@@ -931,13 +955,69 @@
         <w:rPr>
           <w:lang w:val="nl-NL"/>
         </w:rPr>
-        <w:t xml:space="preserve">Eerst worden alle functionele requirements besproken, daarna de non-functionele requirements en tenslotte wordt </w:t>
+        <w:t xml:space="preserve">Eerst worden alle functionele </w:t>
+      </w:r>
+      <w:proofErr w:type="spellStart"/>
+      <w:r>
+        <w:rPr>
+          <w:lang w:val="nl-NL"/>
+        </w:rPr>
+        <w:t>requirements</w:t>
+      </w:r>
+      <w:proofErr w:type="spellEnd"/>
+      <w:r>
+        <w:rPr>
+          <w:lang w:val="nl-NL"/>
+        </w:rPr>
+        <w:t xml:space="preserve"> besproken, daarna de non-functionele </w:t>
+      </w:r>
+      <w:proofErr w:type="spellStart"/>
+      <w:r>
+        <w:rPr>
+          <w:lang w:val="nl-NL"/>
+        </w:rPr>
+        <w:t>requirements</w:t>
+      </w:r>
+      <w:proofErr w:type="spellEnd"/>
+      <w:r>
+        <w:rPr>
+          <w:lang w:val="nl-NL"/>
+        </w:rPr>
+        <w:t xml:space="preserve"> en tenslotte wordt </w:t>
       </w:r>
       <w:r>
         <w:rPr>
           <w:lang w:val="nl-NL"/>
         </w:rPr>
-        <w:t>elke requirement uitgewerkt met usecases.</w:t>
+        <w:t xml:space="preserve">elke </w:t>
+      </w:r>
+      <w:proofErr w:type="spellStart"/>
+      <w:r>
+        <w:rPr>
+          <w:lang w:val="nl-NL"/>
+        </w:rPr>
+        <w:t>requirement</w:t>
+      </w:r>
+      <w:proofErr w:type="spellEnd"/>
+      <w:r>
+        <w:rPr>
+          <w:lang w:val="nl-NL"/>
+        </w:rPr>
+        <w:t xml:space="preserve"> uitgewerkt met </w:t>
+      </w:r>
+      <w:proofErr w:type="spellStart"/>
+      <w:r>
+        <w:rPr>
+          <w:lang w:val="nl-NL"/>
+        </w:rPr>
+        <w:t>usecases</w:t>
+      </w:r>
+      <w:proofErr w:type="spellEnd"/>
+      <w:r>
+        <w:rPr>
+          <w:lang w:val="nl-NL"/>
+        </w:rPr>
+        <w:t>.</w:t>
       </w:r>
     </w:p>
     <w:p>
@@ -966,8 +1046,8 @@
           <w:lang w:val="nl-NL"/>
         </w:rPr>
       </w:pPr>
-      <w:bookmarkStart w:id="4" w:name="_Toc266354852"/>
-      <w:bookmarkStart w:id="5" w:name="_Toc405551482"/>
+      <w:bookmarkStart w:id="4" w:name="_Toc405551482"/>
+      <w:bookmarkStart w:id="5" w:name="_Toc266354852"/>
       <w:r>
         <w:rPr>
           <w:lang w:val="nl-NL"/>
@@ -979,16 +1059,24 @@
         <w:rPr>
           <w:lang w:val="nl-NL"/>
         </w:rPr>
-        <w:t xml:space="preserve"> Requirements</w:t>
+        <w:t xml:space="preserve"> </w:t>
       </w:r>
-      <w:bookmarkEnd w:id="5"/>
+      <w:proofErr w:type="spellStart"/>
+      <w:r>
+        <w:rPr>
+          <w:lang w:val="nl-NL"/>
+        </w:rPr>
+        <w:t>Requirements</w:t>
+      </w:r>
+      <w:bookmarkEnd w:id="4"/>
+      <w:proofErr w:type="spellEnd"/>
       <w:r>
         <w:rPr>
           <w:lang w:val="nl-NL"/>
         </w:rPr>
         <w:t xml:space="preserve"> </w:t>
       </w:r>
-      <w:bookmarkEnd w:id="4"/>
+      <w:bookmarkEnd w:id="5"/>
     </w:p>
     <w:p>
       <w:pPr>
@@ -1003,10 +1091,18 @@
         <w:rPr>
           <w:lang w:val="nl-NL"/>
         </w:rPr>
-        <w:t>Functionele Requirements</w:t>
+        <w:t xml:space="preserve">Functionele </w:t>
+      </w:r>
+      <w:proofErr w:type="spellStart"/>
+      <w:r>
+        <w:rPr>
+          <w:lang w:val="nl-NL"/>
+        </w:rPr>
+        <w:t>Requirements</w:t>
       </w:r>
       <w:bookmarkEnd w:id="6"/>
       <w:bookmarkEnd w:id="7"/>
+      <w:proofErr w:type="spellEnd"/>
     </w:p>
     <w:tbl>
       <w:tblPr>
@@ -1047,6 +1143,7 @@
                 <w:lang w:val="nl-NL"/>
               </w:rPr>
             </w:pPr>
+            <w:proofErr w:type="spellStart"/>
             <w:r>
               <w:rPr>
                 <w:rFonts w:ascii="Calibri" w:hAnsi="Calibri"/>
@@ -1055,7 +1152,18 @@
                 <w:szCs w:val="22"/>
                 <w:lang w:val="nl-NL"/>
               </w:rPr>
-              <w:t>Requirement ID</w:t>
+              <w:t>Requirement</w:t>
+            </w:r>
+            <w:proofErr w:type="spellEnd"/>
+            <w:r>
+              <w:rPr>
+                <w:rFonts w:ascii="Calibri" w:hAnsi="Calibri"/>
+                <w:color w:val="000000"/>
+                <w:sz w:val="22"/>
+                <w:szCs w:val="22"/>
+                <w:lang w:val="nl-NL"/>
+              </w:rPr>
+              <w:t xml:space="preserve"> ID</w:t>
             </w:r>
           </w:p>
         </w:tc>
@@ -1119,6 +1227,7 @@
                 <w:lang w:val="nl-NL"/>
               </w:rPr>
             </w:pPr>
+            <w:proofErr w:type="spellStart"/>
             <w:r>
               <w:rPr>
                 <w:rFonts w:ascii="Calibri" w:hAnsi="Calibri"/>
@@ -1127,8 +1236,31 @@
                 <w:szCs w:val="22"/>
                 <w:lang w:val="nl-NL"/>
               </w:rPr>
-              <w:t>MoSCoW Prio</w:t>
-            </w:r>
+              <w:t>MoSCoW</w:t>
+            </w:r>
+            <w:proofErr w:type="spellEnd"/>
+            <w:r>
+              <w:rPr>
+                <w:rFonts w:ascii="Calibri" w:hAnsi="Calibri"/>
+                <w:color w:val="000000"/>
+                <w:sz w:val="22"/>
+                <w:szCs w:val="22"/>
+                <w:lang w:val="nl-NL"/>
+              </w:rPr>
+              <w:t xml:space="preserve"> </w:t>
+            </w:r>
+            <w:proofErr w:type="spellStart"/>
+            <w:r>
+              <w:rPr>
+                <w:rFonts w:ascii="Calibri" w:hAnsi="Calibri"/>
+                <w:color w:val="000000"/>
+                <w:sz w:val="22"/>
+                <w:szCs w:val="22"/>
+                <w:lang w:val="nl-NL"/>
+              </w:rPr>
+              <w:t>Prio</w:t>
+            </w:r>
+            <w:proofErr w:type="spellEnd"/>
           </w:p>
         </w:tc>
       </w:tr>
@@ -2215,8 +2347,20 @@
                 <w:szCs w:val="22"/>
                 <w:lang w:val="nl-NL"/>
               </w:rPr>
-              <w:t>tregistratie wordt bevestigd met een mail met activatie-link</w:t>
-            </w:r>
+              <w:t xml:space="preserve">tregistratie wordt bevestigd met een mail met </w:t>
+            </w:r>
+            <w:proofErr w:type="spellStart"/>
+            <w:r>
+              <w:rPr>
+                <w:rFonts w:ascii="Calibri" w:hAnsi="Calibri"/>
+                <w:color w:val="000000"/>
+                <w:sz w:val="22"/>
+                <w:szCs w:val="22"/>
+                <w:lang w:val="nl-NL"/>
+              </w:rPr>
+              <w:t>activatie-link</w:t>
+            </w:r>
+            <w:proofErr w:type="spellEnd"/>
           </w:p>
         </w:tc>
         <w:tc>
@@ -2324,7 +2468,29 @@
                 <w:szCs w:val="22"/>
                 <w:lang w:val="nl-NL"/>
               </w:rPr>
-              <w:t>Een admin moet de prijzen van de artikelen kunnen wijzigen.</w:t>
+              <w:t xml:space="preserve">Een </w:t>
+            </w:r>
+            <w:proofErr w:type="spellStart"/>
+            <w:r>
+              <w:rPr>
+                <w:rFonts w:ascii="Calibri" w:hAnsi="Calibri"/>
+                <w:color w:val="000000"/>
+                <w:sz w:val="22"/>
+                <w:szCs w:val="22"/>
+                <w:lang w:val="nl-NL"/>
+              </w:rPr>
+              <w:t>admin</w:t>
+            </w:r>
+            <w:proofErr w:type="spellEnd"/>
+            <w:r>
+              <w:rPr>
+                <w:rFonts w:ascii="Calibri" w:hAnsi="Calibri"/>
+                <w:color w:val="000000"/>
+                <w:sz w:val="22"/>
+                <w:szCs w:val="22"/>
+                <w:lang w:val="nl-NL"/>
+              </w:rPr>
+              <w:t xml:space="preserve"> moet de prijzen van de artikelen kunnen wijzigen.</w:t>
             </w:r>
           </w:p>
         </w:tc>
@@ -2385,7 +2551,21 @@
         <w:rPr>
           <w:lang w:val="nl-NL"/>
         </w:rPr>
-        <w:t>2.2 Non-functionele Requirements.</w:t>
+        <w:t xml:space="preserve">2.2 Non-functionele </w:t>
+      </w:r>
+      <w:proofErr w:type="spellStart"/>
+      <w:r>
+        <w:rPr>
+          <w:lang w:val="nl-NL"/>
+        </w:rPr>
+        <w:t>Requirements</w:t>
+      </w:r>
+      <w:proofErr w:type="spellEnd"/>
+      <w:r>
+        <w:rPr>
+          <w:lang w:val="nl-NL"/>
+        </w:rPr>
+        <w:t>.</w:t>
       </w:r>
     </w:p>
     <w:p>
@@ -2433,7 +2613,27 @@
           <w:sz w:val="22"/>
           <w:szCs w:val="22"/>
         </w:rPr>
-        <w:t>Deze zal becommentarieerd worden volgens de regels van Stylecop.</w:t>
+        <w:t xml:space="preserve">Deze zal becommentarieerd worden volgens de regels van </w:t>
+      </w:r>
+      <w:proofErr w:type="spellStart"/>
+      <w:r>
+        <w:rPr>
+          <w:bCs/>
+          <w:iCs/>
+          <w:sz w:val="22"/>
+          <w:szCs w:val="22"/>
+        </w:rPr>
+        <w:t>Stylecop</w:t>
+      </w:r>
+      <w:proofErr w:type="spellEnd"/>
+      <w:r>
+        <w:rPr>
+          <w:bCs/>
+          <w:iCs/>
+          <w:sz w:val="22"/>
+          <w:szCs w:val="22"/>
+        </w:rPr>
+        <w:t>.</w:t>
       </w:r>
     </w:p>
     <w:p>
@@ -2481,7 +2681,27 @@
           <w:sz w:val="22"/>
           <w:szCs w:val="22"/>
         </w:rPr>
-        <w:t xml:space="preserve">Er zal voor versiebeheer gebruik worden gemaakt van Github. </w:t>
+        <w:t xml:space="preserve">Er zal voor versiebeheer gebruik worden gemaakt van </w:t>
+      </w:r>
+      <w:proofErr w:type="spellStart"/>
+      <w:r>
+        <w:rPr>
+          <w:bCs/>
+          <w:iCs/>
+          <w:sz w:val="22"/>
+          <w:szCs w:val="22"/>
+        </w:rPr>
+        <w:t>Github</w:t>
+      </w:r>
+      <w:proofErr w:type="spellEnd"/>
+      <w:r>
+        <w:rPr>
+          <w:bCs/>
+          <w:iCs/>
+          <w:sz w:val="22"/>
+          <w:szCs w:val="22"/>
+        </w:rPr>
+        <w:t xml:space="preserve">. </w:t>
       </w:r>
     </w:p>
     <w:p>
@@ -2529,7 +2749,27 @@
           <w:sz w:val="22"/>
           <w:szCs w:val="22"/>
         </w:rPr>
-        <w:t>Het ontwerp voor de website zal een aanpassing zijn op de MVC-template uit Visual Studio.</w:t>
+        <w:t xml:space="preserve">Het ontwerp voor de website zal een aanpassing zijn op de </w:t>
+      </w:r>
+      <w:proofErr w:type="spellStart"/>
+      <w:r>
+        <w:rPr>
+          <w:bCs/>
+          <w:iCs/>
+          <w:sz w:val="22"/>
+          <w:szCs w:val="22"/>
+        </w:rPr>
+        <w:t>MVC-template</w:t>
+      </w:r>
+      <w:proofErr w:type="spellEnd"/>
+      <w:r>
+        <w:rPr>
+          <w:bCs/>
+          <w:iCs/>
+          <w:sz w:val="22"/>
+          <w:szCs w:val="22"/>
+        </w:rPr>
+        <w:t xml:space="preserve"> uit Visual Studio.</w:t>
       </w:r>
     </w:p>
     <w:p>
@@ -2563,6 +2803,7 @@
         </w:rPr>
       </w:pPr>
       <w:bookmarkStart w:id="8" w:name="_Toc405551484"/>
+      <w:proofErr w:type="spellStart"/>
       <w:r>
         <w:rPr>
           <w:lang w:val="nl-NL"/>
@@ -2571,6 +2812,7 @@
         <w:t>Usecases</w:t>
       </w:r>
       <w:bookmarkEnd w:id="8"/>
+      <w:proofErr w:type="spellEnd"/>
     </w:p>
     <w:p>
       <w:pPr>
@@ -2767,6 +3009,7 @@
                 <w:lang w:val="nl-NL" w:eastAsia="nl-NL"/>
               </w:rPr>
             </w:pPr>
+            <w:proofErr w:type="spellStart"/>
             <w:r>
               <w:rPr>
                 <w:rFonts w:ascii="Calibri" w:hAnsi="Calibri"/>
@@ -2775,6 +3018,7 @@
               </w:rPr>
               <w:t>Actor</w:t>
             </w:r>
+            <w:proofErr w:type="spellEnd"/>
           </w:p>
         </w:tc>
         <w:tc>
@@ -3035,7 +3279,25 @@
                 <w:color w:val="000000"/>
                 <w:lang w:eastAsia="nl-NL"/>
               </w:rPr>
-              <w:t>In dit overzicht kan de gebruiker het aantal per product aanpassen met een plus/min-teken, wordt de winkelwagen herladen.</w:t>
+              <w:t>In dit overzicht kan de gebruiker het aantal per product aanpassen met een plus/</w:t>
+            </w:r>
+            <w:proofErr w:type="spellStart"/>
+            <w:r>
+              <w:rPr>
+                <w:rFonts w:ascii="Calibri" w:eastAsia="Times New Roman" w:hAnsi="Calibri" w:cs="Times New Roman"/>
+                <w:color w:val="000000"/>
+                <w:lang w:eastAsia="nl-NL"/>
+              </w:rPr>
+              <w:t>min-teken</w:t>
+            </w:r>
+            <w:proofErr w:type="spellEnd"/>
+            <w:r>
+              <w:rPr>
+                <w:rFonts w:ascii="Calibri" w:eastAsia="Times New Roman" w:hAnsi="Calibri" w:cs="Times New Roman"/>
+                <w:color w:val="000000"/>
+                <w:lang w:eastAsia="nl-NL"/>
+              </w:rPr>
+              <w:t>, wordt de winkelwagen herladen.</w:t>
             </w:r>
           </w:p>
           <w:p>
@@ -3117,7 +3379,25 @@
                 <w:color w:val="000000"/>
                 <w:lang w:eastAsia="nl-NL"/>
               </w:rPr>
-              <w:t>Als hij is ingelogd, gaat hij door naar de usecase "Bestelling plaatsen". Zo niet, dan treedt [1] op.</w:t>
+              <w:t xml:space="preserve">Als hij is ingelogd, gaat hij door naar de </w:t>
+            </w:r>
+            <w:proofErr w:type="spellStart"/>
+            <w:r>
+              <w:rPr>
+                <w:rFonts w:ascii="Calibri" w:eastAsia="Times New Roman" w:hAnsi="Calibri" w:cs="Times New Roman"/>
+                <w:color w:val="000000"/>
+                <w:lang w:eastAsia="nl-NL"/>
+              </w:rPr>
+              <w:t>usecase</w:t>
+            </w:r>
+            <w:proofErr w:type="spellEnd"/>
+            <w:r>
+              <w:rPr>
+                <w:rFonts w:ascii="Calibri" w:eastAsia="Times New Roman" w:hAnsi="Calibri" w:cs="Times New Roman"/>
+                <w:color w:val="000000"/>
+                <w:lang w:eastAsia="nl-NL"/>
+              </w:rPr>
+              <w:t xml:space="preserve"> "Bestelling plaatsen". Zo niet, dan treedt [1] op.</w:t>
             </w:r>
             <w:r>
               <w:rPr>
@@ -3200,7 +3480,25 @@
                 <w:color w:val="000000"/>
                 <w:lang w:val="nl-NL" w:eastAsia="nl-NL"/>
               </w:rPr>
-              <w:t>1] Het systeem detecteert dat de gebruiker nog niet is ingelogd en geeft het inlogscherm weer. Deze wordt afgehandeld in de usecase "Gebruiker inloggen</w:t>
+              <w:t xml:space="preserve">1] Het systeem detecteert dat de gebruiker nog niet is ingelogd en geeft het inlogscherm weer. Deze wordt afgehandeld in de </w:t>
+            </w:r>
+            <w:proofErr w:type="spellStart"/>
+            <w:r>
+              <w:rPr>
+                <w:rFonts w:ascii="Calibri" w:hAnsi="Calibri"/>
+                <w:color w:val="000000"/>
+                <w:lang w:val="nl-NL" w:eastAsia="nl-NL"/>
+              </w:rPr>
+              <w:t>usecase</w:t>
+            </w:r>
+            <w:proofErr w:type="spellEnd"/>
+            <w:r>
+              <w:rPr>
+                <w:rFonts w:ascii="Calibri" w:hAnsi="Calibri"/>
+                <w:color w:val="000000"/>
+                <w:lang w:val="nl-NL" w:eastAsia="nl-NL"/>
+              </w:rPr>
+              <w:t xml:space="preserve"> "Gebruiker inloggen</w:t>
             </w:r>
           </w:p>
         </w:tc>
@@ -3468,6 +3766,7 @@
                 <w:lang w:val="nl-NL" w:eastAsia="nl-NL"/>
               </w:rPr>
             </w:pPr>
+            <w:proofErr w:type="spellStart"/>
             <w:r>
               <w:rPr>
                 <w:rFonts w:ascii="Calibri" w:hAnsi="Calibri"/>
@@ -3476,6 +3775,7 @@
               </w:rPr>
               <w:t>Actor</w:t>
             </w:r>
+            <w:proofErr w:type="spellEnd"/>
           </w:p>
         </w:tc>
         <w:tc>
@@ -3644,15 +3944,7 @@
                 <w:color w:val="000000"/>
                 <w:lang w:eastAsia="nl-NL"/>
               </w:rPr>
-              <w:t>Gebruiker</w:t>
-            </w:r>
-            <w:r>
-              <w:rPr>
-                <w:rFonts w:ascii="Calibri" w:eastAsia="Times New Roman" w:hAnsi="Calibri" w:cs="Times New Roman"/>
-                <w:color w:val="000000"/>
-                <w:lang w:eastAsia="nl-NL"/>
-              </w:rPr>
-              <w:t xml:space="preserve"> voert een </w:t>
+              <w:t xml:space="preserve">Gebruiker voert een </w:t>
             </w:r>
             <w:r>
               <w:rPr>
@@ -4108,6 +4400,7 @@
                 <w:lang w:val="nl-NL" w:eastAsia="nl-NL"/>
               </w:rPr>
             </w:pPr>
+            <w:proofErr w:type="spellStart"/>
             <w:r>
               <w:rPr>
                 <w:rFonts w:ascii="Calibri" w:hAnsi="Calibri"/>
@@ -4116,6 +4409,7 @@
               </w:rPr>
               <w:t>Actor</w:t>
             </w:r>
+            <w:proofErr w:type="spellEnd"/>
           </w:p>
         </w:tc>
         <w:tc>
@@ -4212,7 +4506,25 @@
                 <w:color w:val="000000"/>
                 <w:lang w:val="nl-NL" w:eastAsia="nl-NL"/>
               </w:rPr>
-              <w:t>Gebruiker heeft een emailadres.</w:t>
+              <w:t xml:space="preserve">Gebruiker heeft een </w:t>
+            </w:r>
+            <w:proofErr w:type="spellStart"/>
+            <w:r>
+              <w:rPr>
+                <w:rFonts w:ascii="Calibri" w:hAnsi="Calibri" w:cs="Arial"/>
+                <w:color w:val="000000"/>
+                <w:lang w:val="nl-NL" w:eastAsia="nl-NL"/>
+              </w:rPr>
+              <w:t>emailadres</w:t>
+            </w:r>
+            <w:proofErr w:type="spellEnd"/>
+            <w:r>
+              <w:rPr>
+                <w:rFonts w:ascii="Calibri" w:hAnsi="Calibri" w:cs="Arial"/>
+                <w:color w:val="000000"/>
+                <w:lang w:val="nl-NL" w:eastAsia="nl-NL"/>
+              </w:rPr>
+              <w:t>.</w:t>
             </w:r>
           </w:p>
         </w:tc>
@@ -4330,7 +4642,25 @@
                 <w:color w:val="000000"/>
                 <w:lang w:eastAsia="nl-NL"/>
               </w:rPr>
-              <w:t>Gebruiker voert een emailadres en twee keer hetzelfde wachtwoord in.</w:t>
+              <w:t xml:space="preserve">Gebruiker voert een </w:t>
+            </w:r>
+            <w:proofErr w:type="spellStart"/>
+            <w:r>
+              <w:rPr>
+                <w:rFonts w:ascii="Calibri" w:eastAsia="Times New Roman" w:hAnsi="Calibri" w:cs="Times New Roman"/>
+                <w:color w:val="000000"/>
+                <w:lang w:eastAsia="nl-NL"/>
+              </w:rPr>
+              <w:t>emailadres</w:t>
+            </w:r>
+            <w:proofErr w:type="spellEnd"/>
+            <w:r>
+              <w:rPr>
+                <w:rFonts w:ascii="Calibri" w:eastAsia="Times New Roman" w:hAnsi="Calibri" w:cs="Times New Roman"/>
+                <w:color w:val="000000"/>
+                <w:lang w:eastAsia="nl-NL"/>
+              </w:rPr>
+              <w:t xml:space="preserve"> en twee keer hetzelfde wachtwoord in.</w:t>
             </w:r>
           </w:p>
           <w:p>
@@ -4353,7 +4683,15 @@
                 <w:color w:val="000000"/>
                 <w:lang w:eastAsia="nl-NL"/>
               </w:rPr>
-              <w:t xml:space="preserve">Als de wachtwoorden niet overeen komen treedt [1] op.  </w:t>
+              <w:t>Als de wachtwoorden nie</w:t>
+            </w:r>
+            <w:r>
+              <w:rPr>
+                <w:rFonts w:ascii="Calibri" w:eastAsia="Times New Roman" w:hAnsi="Calibri" w:cs="Times New Roman"/>
+                <w:color w:val="000000"/>
+                <w:lang w:eastAsia="nl-NL"/>
+              </w:rPr>
+              <w:t>t overeen komen treedt [1] op. Als de email al bestaat treedt [2] op.</w:t>
             </w:r>
           </w:p>
           <w:p>
@@ -4384,7 +4722,43 @@
                 <w:color w:val="000000"/>
                 <w:lang w:eastAsia="nl-NL"/>
               </w:rPr>
-              <w:t>geeft de melding "geregistreerd" weer. De usecase "Bevestingsmail Sturen"</w:t>
+              <w:t xml:space="preserve">geeft de melding "geregistreerd" weer. De </w:t>
+            </w:r>
+            <w:proofErr w:type="spellStart"/>
+            <w:r>
+              <w:rPr>
+                <w:rFonts w:ascii="Calibri" w:eastAsia="Times New Roman" w:hAnsi="Calibri" w:cs="Times New Roman"/>
+                <w:color w:val="000000"/>
+                <w:lang w:eastAsia="nl-NL"/>
+              </w:rPr>
+              <w:t>usecase</w:t>
+            </w:r>
+            <w:proofErr w:type="spellEnd"/>
+            <w:r>
+              <w:rPr>
+                <w:rFonts w:ascii="Calibri" w:eastAsia="Times New Roman" w:hAnsi="Calibri" w:cs="Times New Roman"/>
+                <w:color w:val="000000"/>
+                <w:lang w:eastAsia="nl-NL"/>
+              </w:rPr>
+              <w:t xml:space="preserve"> "</w:t>
+            </w:r>
+            <w:proofErr w:type="spellStart"/>
+            <w:r>
+              <w:rPr>
+                <w:rFonts w:ascii="Calibri" w:eastAsia="Times New Roman" w:hAnsi="Calibri" w:cs="Times New Roman"/>
+                <w:color w:val="000000"/>
+                <w:lang w:eastAsia="nl-NL"/>
+              </w:rPr>
+              <w:t>Bevestingsmail</w:t>
+            </w:r>
+            <w:proofErr w:type="spellEnd"/>
+            <w:r>
+              <w:rPr>
+                <w:rFonts w:ascii="Calibri" w:eastAsia="Times New Roman" w:hAnsi="Calibri" w:cs="Times New Roman"/>
+                <w:color w:val="000000"/>
+                <w:lang w:eastAsia="nl-NL"/>
+              </w:rPr>
+              <w:t xml:space="preserve"> Sturen"</w:t>
             </w:r>
           </w:p>
           <w:p>
@@ -4500,6 +4874,32 @@
                 <w:lang w:val="nl-NL" w:eastAsia="nl-NL"/>
               </w:rPr>
               <w:t>Systeem geeft melding weer "Wachtwoorden komen niet overeen"</w:t>
+            </w:r>
+            <w:r>
+              <w:rPr>
+                <w:rFonts w:ascii="Calibri" w:hAnsi="Calibri"/>
+                <w:color w:val="000000"/>
+                <w:lang w:val="nl-NL" w:eastAsia="nl-NL"/>
+              </w:rPr>
+              <w:t>.</w:t>
+            </w:r>
+          </w:p>
+          <w:p>
+            <w:pPr>
+              <w:spacing w:line="240" w:lineRule="auto"/>
+              <w:rPr>
+                <w:rFonts w:ascii="Calibri" w:hAnsi="Calibri"/>
+                <w:color w:val="000000"/>
+                <w:lang w:val="nl-NL" w:eastAsia="nl-NL"/>
+              </w:rPr>
+            </w:pPr>
+            <w:r>
+              <w:rPr>
+                <w:rFonts w:ascii="Calibri" w:hAnsi="Calibri"/>
+                <w:color w:val="000000"/>
+                <w:lang w:val="nl-NL" w:eastAsia="nl-NL"/>
+              </w:rPr>
+              <w:t>[2] Systeem geeft melding weer "Email al in gebruik."</w:t>
             </w:r>
           </w:p>
         </w:tc>
@@ -4737,7 +5137,25 @@
                 <w:color w:val="000000"/>
                 <w:lang w:val="nl-NL" w:eastAsia="nl-NL"/>
               </w:rPr>
-              <w:t>De gebruiker bevestigt zijn registratie via een activatielink in de mail.</w:t>
+              <w:t xml:space="preserve">De gebruiker bevestigt zijn registratie via een </w:t>
+            </w:r>
+            <w:proofErr w:type="spellStart"/>
+            <w:r>
+              <w:rPr>
+                <w:rFonts w:ascii="Calibri" w:hAnsi="Calibri"/>
+                <w:color w:val="000000"/>
+                <w:lang w:val="nl-NL" w:eastAsia="nl-NL"/>
+              </w:rPr>
+              <w:t>activatielink</w:t>
+            </w:r>
+            <w:proofErr w:type="spellEnd"/>
+            <w:r>
+              <w:rPr>
+                <w:rFonts w:ascii="Calibri" w:hAnsi="Calibri"/>
+                <w:color w:val="000000"/>
+                <w:lang w:val="nl-NL" w:eastAsia="nl-NL"/>
+              </w:rPr>
+              <w:t xml:space="preserve"> in de mail.</w:t>
             </w:r>
           </w:p>
         </w:tc>
@@ -4767,6 +5185,7 @@
                 <w:lang w:val="nl-NL" w:eastAsia="nl-NL"/>
               </w:rPr>
             </w:pPr>
+            <w:proofErr w:type="spellStart"/>
             <w:r>
               <w:rPr>
                 <w:rFonts w:ascii="Calibri" w:hAnsi="Calibri"/>
@@ -4775,6 +5194,7 @@
               </w:rPr>
               <w:t>Actor</w:t>
             </w:r>
+            <w:proofErr w:type="spellEnd"/>
           </w:p>
         </w:tc>
         <w:tc>
@@ -4871,7 +5291,25 @@
                 <w:color w:val="000000"/>
                 <w:lang w:val="nl-NL" w:eastAsia="nl-NL"/>
               </w:rPr>
-              <w:t>Gebruiker heeft net de usecase "Gebruiker Registreren" doorlopen.</w:t>
+              <w:t xml:space="preserve">Gebruiker heeft net de </w:t>
+            </w:r>
+            <w:proofErr w:type="spellStart"/>
+            <w:r>
+              <w:rPr>
+                <w:rFonts w:ascii="Calibri" w:hAnsi="Calibri"/>
+                <w:color w:val="000000"/>
+                <w:lang w:val="nl-NL" w:eastAsia="nl-NL"/>
+              </w:rPr>
+              <w:t>usecase</w:t>
+            </w:r>
+            <w:proofErr w:type="spellEnd"/>
+            <w:r>
+              <w:rPr>
+                <w:rFonts w:ascii="Calibri" w:hAnsi="Calibri"/>
+                <w:color w:val="000000"/>
+                <w:lang w:val="nl-NL" w:eastAsia="nl-NL"/>
+              </w:rPr>
+              <w:t xml:space="preserve"> "Gebruiker Registreren" doorlopen.</w:t>
             </w:r>
           </w:p>
         </w:tc>
@@ -4943,7 +5381,25 @@
                 <w:color w:val="000000"/>
                 <w:lang w:eastAsia="nl-NL"/>
               </w:rPr>
-              <w:t>Systeem stuurt de gebruiker een mail met daarin een activatielink.</w:t>
+              <w:t xml:space="preserve">Systeem stuurt de gebruiker een mail met daarin een </w:t>
+            </w:r>
+            <w:proofErr w:type="spellStart"/>
+            <w:r>
+              <w:rPr>
+                <w:rFonts w:ascii="Calibri" w:eastAsia="Times New Roman" w:hAnsi="Calibri" w:cs="Times New Roman"/>
+                <w:color w:val="000000"/>
+                <w:lang w:eastAsia="nl-NL"/>
+              </w:rPr>
+              <w:t>activatielink</w:t>
+            </w:r>
+            <w:proofErr w:type="spellEnd"/>
+            <w:r>
+              <w:rPr>
+                <w:rFonts w:ascii="Calibri" w:eastAsia="Times New Roman" w:hAnsi="Calibri" w:cs="Times New Roman"/>
+                <w:color w:val="000000"/>
+                <w:lang w:eastAsia="nl-NL"/>
+              </w:rPr>
+              <w:t>.</w:t>
             </w:r>
           </w:p>
           <w:p>
@@ -5103,7 +5559,25 @@
                 <w:color w:val="000000"/>
                 <w:lang w:val="nl-NL" w:eastAsia="nl-NL"/>
               </w:rPr>
-              <w:t xml:space="preserve">Systeem geeft time-out error weer. </w:t>
+              <w:t xml:space="preserve">Systeem geeft time-out </w:t>
+            </w:r>
+            <w:proofErr w:type="spellStart"/>
+            <w:r>
+              <w:rPr>
+                <w:rFonts w:ascii="Calibri" w:hAnsi="Calibri"/>
+                <w:color w:val="000000"/>
+                <w:lang w:val="nl-NL" w:eastAsia="nl-NL"/>
+              </w:rPr>
+              <w:t>error</w:t>
+            </w:r>
+            <w:proofErr w:type="spellEnd"/>
+            <w:r>
+              <w:rPr>
+                <w:rFonts w:ascii="Calibri" w:hAnsi="Calibri"/>
+                <w:color w:val="000000"/>
+                <w:lang w:val="nl-NL" w:eastAsia="nl-NL"/>
+              </w:rPr>
+              <w:t xml:space="preserve"> weer. </w:t>
             </w:r>
             <w:r>
               <w:rPr>
@@ -5379,6 +5853,7 @@
                 <w:lang w:val="nl-NL" w:eastAsia="nl-NL"/>
               </w:rPr>
             </w:pPr>
+            <w:proofErr w:type="spellStart"/>
             <w:r>
               <w:rPr>
                 <w:rFonts w:ascii="Calibri" w:hAnsi="Calibri"/>
@@ -5387,6 +5862,7 @@
               </w:rPr>
               <w:t>Actor</w:t>
             </w:r>
+            <w:proofErr w:type="spellEnd"/>
           </w:p>
         </w:tc>
         <w:tc>
@@ -5625,7 +6101,25 @@
                 <w:color w:val="000000"/>
                 <w:lang w:eastAsia="nl-NL"/>
               </w:rPr>
-              <w:t xml:space="preserve"> de productenlijst ge-update. </w:t>
+              <w:t xml:space="preserve"> de productenlijst </w:t>
+            </w:r>
+            <w:proofErr w:type="spellStart"/>
+            <w:r>
+              <w:rPr>
+                <w:rFonts w:ascii="Calibri" w:eastAsia="Times New Roman" w:hAnsi="Calibri" w:cs="Times New Roman"/>
+                <w:color w:val="000000"/>
+                <w:lang w:eastAsia="nl-NL"/>
+              </w:rPr>
+              <w:t>ge-update</w:t>
+            </w:r>
+            <w:proofErr w:type="spellEnd"/>
+            <w:r>
+              <w:rPr>
+                <w:rFonts w:ascii="Calibri" w:eastAsia="Times New Roman" w:hAnsi="Calibri" w:cs="Times New Roman"/>
+                <w:color w:val="000000"/>
+                <w:lang w:eastAsia="nl-NL"/>
+              </w:rPr>
+              <w:t xml:space="preserve">. </w:t>
             </w:r>
           </w:p>
         </w:tc>
@@ -5950,6 +6444,7 @@
         <w:rPr>
           <w:lang w:val="nl-NL"/>
         </w:rPr>
+        <w:lastRenderedPageBreak/>
         <w:br w:type="page"/>
       </w:r>
     </w:p>
@@ -6013,6 +6508,7 @@
                 <w:lang w:eastAsia="nl-NL"/>
               </w:rPr>
             </w:pPr>
+            <w:proofErr w:type="spellStart"/>
             <w:r>
               <w:rPr>
                 <w:rFonts w:ascii="Calibri" w:hAnsi="Calibri"/>
@@ -6021,6 +6517,7 @@
               </w:rPr>
               <w:t>Naam</w:t>
             </w:r>
+            <w:proofErr w:type="spellEnd"/>
           </w:p>
         </w:tc>
         <w:tc>
@@ -6044,13 +6541,41 @@
                 <w:lang w:eastAsia="nl-NL"/>
               </w:rPr>
             </w:pPr>
+            <w:proofErr w:type="spellStart"/>
             <w:r>
               <w:rPr>
                 <w:rFonts w:ascii="Calibri" w:hAnsi="Calibri" w:cs="Arial"/>
                 <w:color w:val="000000"/>
                 <w:lang w:eastAsia="nl-NL"/>
               </w:rPr>
-              <w:t>Gegevens Aanpassen.</w:t>
+              <w:t>Gegevens</w:t>
+            </w:r>
+            <w:proofErr w:type="spellEnd"/>
+            <w:r>
+              <w:rPr>
+                <w:rFonts w:ascii="Calibri" w:hAnsi="Calibri" w:cs="Arial"/>
+                <w:color w:val="000000"/>
+                <w:lang w:eastAsia="nl-NL"/>
+              </w:rPr>
+              <w:t xml:space="preserve"> </w:t>
+            </w:r>
+            <w:proofErr w:type="spellStart"/>
+            <w:r>
+              <w:rPr>
+                <w:rFonts w:ascii="Calibri" w:hAnsi="Calibri" w:cs="Arial"/>
+                <w:color w:val="000000"/>
+                <w:lang w:eastAsia="nl-NL"/>
+              </w:rPr>
+              <w:t>Aanpassen</w:t>
+            </w:r>
+            <w:proofErr w:type="spellEnd"/>
+            <w:r>
+              <w:rPr>
+                <w:rFonts w:ascii="Calibri" w:hAnsi="Calibri" w:cs="Arial"/>
+                <w:color w:val="000000"/>
+                <w:lang w:eastAsia="nl-NL"/>
+              </w:rPr>
+              <w:t>.</w:t>
             </w:r>
           </w:p>
         </w:tc>
@@ -6080,6 +6605,7 @@
                 <w:lang w:eastAsia="nl-NL"/>
               </w:rPr>
             </w:pPr>
+            <w:proofErr w:type="spellStart"/>
             <w:r>
               <w:rPr>
                 <w:rFonts w:ascii="Calibri" w:hAnsi="Calibri"/>
@@ -6088,6 +6614,7 @@
               </w:rPr>
               <w:t>Samenvatting</w:t>
             </w:r>
+            <w:proofErr w:type="spellEnd"/>
           </w:p>
         </w:tc>
         <w:tc>
@@ -6117,8 +6644,90 @@
                 <w:color w:val="000000"/>
                 <w:lang w:eastAsia="nl-NL"/>
               </w:rPr>
-              <w:t>De gebruiker past zijn persoonlijke gegevens aan</w:t>
-            </w:r>
+              <w:t xml:space="preserve">De </w:t>
+            </w:r>
+            <w:proofErr w:type="spellStart"/>
+            <w:r>
+              <w:rPr>
+                <w:rFonts w:ascii="Calibri" w:hAnsi="Calibri"/>
+                <w:color w:val="000000"/>
+                <w:lang w:eastAsia="nl-NL"/>
+              </w:rPr>
+              <w:t>gebruiker</w:t>
+            </w:r>
+            <w:proofErr w:type="spellEnd"/>
+            <w:r>
+              <w:rPr>
+                <w:rFonts w:ascii="Calibri" w:hAnsi="Calibri"/>
+                <w:color w:val="000000"/>
+                <w:lang w:eastAsia="nl-NL"/>
+              </w:rPr>
+              <w:t xml:space="preserve"> past </w:t>
+            </w:r>
+            <w:proofErr w:type="spellStart"/>
+            <w:r>
+              <w:rPr>
+                <w:rFonts w:ascii="Calibri" w:hAnsi="Calibri"/>
+                <w:color w:val="000000"/>
+                <w:lang w:eastAsia="nl-NL"/>
+              </w:rPr>
+              <w:t>zijn</w:t>
+            </w:r>
+            <w:proofErr w:type="spellEnd"/>
+            <w:r>
+              <w:rPr>
+                <w:rFonts w:ascii="Calibri" w:hAnsi="Calibri"/>
+                <w:color w:val="000000"/>
+                <w:lang w:eastAsia="nl-NL"/>
+              </w:rPr>
+              <w:t xml:space="preserve"> </w:t>
+            </w:r>
+            <w:proofErr w:type="spellStart"/>
+            <w:r>
+              <w:rPr>
+                <w:rFonts w:ascii="Calibri" w:hAnsi="Calibri"/>
+                <w:color w:val="000000"/>
+                <w:lang w:eastAsia="nl-NL"/>
+              </w:rPr>
+              <w:t>persoonlijke</w:t>
+            </w:r>
+            <w:proofErr w:type="spellEnd"/>
+            <w:r>
+              <w:rPr>
+                <w:rFonts w:ascii="Calibri" w:hAnsi="Calibri"/>
+                <w:color w:val="000000"/>
+                <w:lang w:eastAsia="nl-NL"/>
+              </w:rPr>
+              <w:t xml:space="preserve"> </w:t>
+            </w:r>
+            <w:proofErr w:type="spellStart"/>
+            <w:r>
+              <w:rPr>
+                <w:rFonts w:ascii="Calibri" w:hAnsi="Calibri"/>
+                <w:color w:val="000000"/>
+                <w:lang w:eastAsia="nl-NL"/>
+              </w:rPr>
+              <w:t>gegevens</w:t>
+            </w:r>
+            <w:proofErr w:type="spellEnd"/>
+            <w:r>
+              <w:rPr>
+                <w:rFonts w:ascii="Calibri" w:hAnsi="Calibri"/>
+                <w:color w:val="000000"/>
+                <w:lang w:eastAsia="nl-NL"/>
+              </w:rPr>
+              <w:t xml:space="preserve"> </w:t>
+            </w:r>
+            <w:proofErr w:type="spellStart"/>
+            <w:r>
+              <w:rPr>
+                <w:rFonts w:ascii="Calibri" w:hAnsi="Calibri"/>
+                <w:color w:val="000000"/>
+                <w:lang w:eastAsia="nl-NL"/>
+              </w:rPr>
+              <w:t>aan</w:t>
+            </w:r>
+            <w:proofErr w:type="spellEnd"/>
           </w:p>
         </w:tc>
       </w:tr>
@@ -6178,6 +6787,7 @@
                 <w:lang w:eastAsia="nl-NL"/>
               </w:rPr>
             </w:pPr>
+            <w:proofErr w:type="spellStart"/>
             <w:r>
               <w:rPr>
                 <w:rFonts w:ascii="Calibri" w:hAnsi="Calibri" w:cs="Arial"/>
@@ -6186,6 +6796,7 @@
               </w:rPr>
               <w:t>Gebruiker</w:t>
             </w:r>
+            <w:proofErr w:type="spellEnd"/>
           </w:p>
         </w:tc>
       </w:tr>
@@ -6214,6 +6825,7 @@
                 <w:lang w:eastAsia="nl-NL"/>
               </w:rPr>
             </w:pPr>
+            <w:proofErr w:type="spellStart"/>
             <w:r>
               <w:rPr>
                 <w:rFonts w:ascii="Calibri" w:hAnsi="Calibri"/>
@@ -6222,6 +6834,7 @@
               </w:rPr>
               <w:t>Aanname</w:t>
             </w:r>
+            <w:proofErr w:type="spellEnd"/>
           </w:p>
         </w:tc>
         <w:tc>
@@ -6245,13 +6858,41 @@
                 <w:lang w:eastAsia="nl-NL"/>
               </w:rPr>
             </w:pPr>
-            <w:r>
-              <w:rPr>
-                <w:rFonts w:ascii="Calibri" w:hAnsi="Calibri"/>
-                <w:color w:val="000000"/>
-                <w:lang w:eastAsia="nl-NL"/>
-              </w:rPr>
-              <w:t>Gebruiker is ingelogd.</w:t>
+            <w:proofErr w:type="spellStart"/>
+            <w:r>
+              <w:rPr>
+                <w:rFonts w:ascii="Calibri" w:hAnsi="Calibri"/>
+                <w:color w:val="000000"/>
+                <w:lang w:eastAsia="nl-NL"/>
+              </w:rPr>
+              <w:t>Gebruiker</w:t>
+            </w:r>
+            <w:proofErr w:type="spellEnd"/>
+            <w:r>
+              <w:rPr>
+                <w:rFonts w:ascii="Calibri" w:hAnsi="Calibri"/>
+                <w:color w:val="000000"/>
+                <w:lang w:eastAsia="nl-NL"/>
+              </w:rPr>
+              <w:t xml:space="preserve"> is </w:t>
+            </w:r>
+            <w:proofErr w:type="spellStart"/>
+            <w:r>
+              <w:rPr>
+                <w:rFonts w:ascii="Calibri" w:hAnsi="Calibri"/>
+                <w:color w:val="000000"/>
+                <w:lang w:eastAsia="nl-NL"/>
+              </w:rPr>
+              <w:t>ingelogd</w:t>
+            </w:r>
+            <w:proofErr w:type="spellEnd"/>
+            <w:r>
+              <w:rPr>
+                <w:rFonts w:ascii="Calibri" w:hAnsi="Calibri"/>
+                <w:color w:val="000000"/>
+                <w:lang w:eastAsia="nl-NL"/>
+              </w:rPr>
+              <w:t>.</w:t>
             </w:r>
           </w:p>
         </w:tc>
@@ -6335,7 +6976,25 @@
                 <w:color w:val="000000"/>
                 <w:lang w:eastAsia="nl-NL"/>
               </w:rPr>
-              <w:t>A) Afleveradressen. Dit wordt geregeld in de usecase "afleveradres aanpassen."</w:t>
+              <w:t xml:space="preserve">A) Afleveradressen. Dit wordt geregeld in de </w:t>
+            </w:r>
+            <w:proofErr w:type="spellStart"/>
+            <w:r>
+              <w:rPr>
+                <w:rFonts w:ascii="Calibri" w:eastAsia="Times New Roman" w:hAnsi="Calibri" w:cs="Times New Roman"/>
+                <w:color w:val="000000"/>
+                <w:lang w:eastAsia="nl-NL"/>
+              </w:rPr>
+              <w:t>usecase</w:t>
+            </w:r>
+            <w:proofErr w:type="spellEnd"/>
+            <w:r>
+              <w:rPr>
+                <w:rFonts w:ascii="Calibri" w:eastAsia="Times New Roman" w:hAnsi="Calibri" w:cs="Times New Roman"/>
+                <w:color w:val="000000"/>
+                <w:lang w:eastAsia="nl-NL"/>
+              </w:rPr>
+              <w:t xml:space="preserve"> "afleveradres aanpassen."</w:t>
             </w:r>
           </w:p>
           <w:p>
@@ -6443,6 +7102,7 @@
                 <w:lang w:eastAsia="nl-NL"/>
               </w:rPr>
             </w:pPr>
+            <w:proofErr w:type="spellStart"/>
             <w:r>
               <w:rPr>
                 <w:rFonts w:ascii="Calibri" w:hAnsi="Calibri"/>
@@ -6451,6 +7111,7 @@
               </w:rPr>
               <w:t>Uitzondering</w:t>
             </w:r>
+            <w:proofErr w:type="spellEnd"/>
           </w:p>
         </w:tc>
         <w:tc>
@@ -6488,7 +7149,133 @@
                 <w:color w:val="000000"/>
                 <w:lang w:eastAsia="nl-NL"/>
               </w:rPr>
-              <w:t>De systeem geeft de foutmelding: "De wachtwoorden komen niet overeen".</w:t>
+              <w:t xml:space="preserve">De </w:t>
+            </w:r>
+            <w:proofErr w:type="spellStart"/>
+            <w:r>
+              <w:rPr>
+                <w:rFonts w:ascii="Calibri" w:hAnsi="Calibri"/>
+                <w:color w:val="000000"/>
+                <w:lang w:eastAsia="nl-NL"/>
+              </w:rPr>
+              <w:t>systeem</w:t>
+            </w:r>
+            <w:proofErr w:type="spellEnd"/>
+            <w:r>
+              <w:rPr>
+                <w:rFonts w:ascii="Calibri" w:hAnsi="Calibri"/>
+                <w:color w:val="000000"/>
+                <w:lang w:eastAsia="nl-NL"/>
+              </w:rPr>
+              <w:t xml:space="preserve"> </w:t>
+            </w:r>
+            <w:proofErr w:type="spellStart"/>
+            <w:r>
+              <w:rPr>
+                <w:rFonts w:ascii="Calibri" w:hAnsi="Calibri"/>
+                <w:color w:val="000000"/>
+                <w:lang w:eastAsia="nl-NL"/>
+              </w:rPr>
+              <w:t>geeft</w:t>
+            </w:r>
+            <w:proofErr w:type="spellEnd"/>
+            <w:r>
+              <w:rPr>
+                <w:rFonts w:ascii="Calibri" w:hAnsi="Calibri"/>
+                <w:color w:val="000000"/>
+                <w:lang w:eastAsia="nl-NL"/>
+              </w:rPr>
+              <w:t xml:space="preserve"> de </w:t>
+            </w:r>
+            <w:proofErr w:type="spellStart"/>
+            <w:r>
+              <w:rPr>
+                <w:rFonts w:ascii="Calibri" w:hAnsi="Calibri"/>
+                <w:color w:val="000000"/>
+                <w:lang w:eastAsia="nl-NL"/>
+              </w:rPr>
+              <w:t>foutmelding</w:t>
+            </w:r>
+            <w:proofErr w:type="spellEnd"/>
+            <w:r>
+              <w:rPr>
+                <w:rFonts w:ascii="Calibri" w:hAnsi="Calibri"/>
+                <w:color w:val="000000"/>
+                <w:lang w:eastAsia="nl-NL"/>
+              </w:rPr>
+              <w:t xml:space="preserve">: "De </w:t>
+            </w:r>
+            <w:proofErr w:type="spellStart"/>
+            <w:r>
+              <w:rPr>
+                <w:rFonts w:ascii="Calibri" w:hAnsi="Calibri"/>
+                <w:color w:val="000000"/>
+                <w:lang w:eastAsia="nl-NL"/>
+              </w:rPr>
+              <w:t>wachtwoorden</w:t>
+            </w:r>
+            <w:proofErr w:type="spellEnd"/>
+            <w:r>
+              <w:rPr>
+                <w:rFonts w:ascii="Calibri" w:hAnsi="Calibri"/>
+                <w:color w:val="000000"/>
+                <w:lang w:eastAsia="nl-NL"/>
+              </w:rPr>
+              <w:t xml:space="preserve"> </w:t>
+            </w:r>
+            <w:proofErr w:type="spellStart"/>
+            <w:r>
+              <w:rPr>
+                <w:rFonts w:ascii="Calibri" w:hAnsi="Calibri"/>
+                <w:color w:val="000000"/>
+                <w:lang w:eastAsia="nl-NL"/>
+              </w:rPr>
+              <w:t>komen</w:t>
+            </w:r>
+            <w:proofErr w:type="spellEnd"/>
+            <w:r>
+              <w:rPr>
+                <w:rFonts w:ascii="Calibri" w:hAnsi="Calibri"/>
+                <w:color w:val="000000"/>
+                <w:lang w:eastAsia="nl-NL"/>
+              </w:rPr>
+              <w:t xml:space="preserve"> </w:t>
+            </w:r>
+            <w:proofErr w:type="spellStart"/>
+            <w:r>
+              <w:rPr>
+                <w:rFonts w:ascii="Calibri" w:hAnsi="Calibri"/>
+                <w:color w:val="000000"/>
+                <w:lang w:eastAsia="nl-NL"/>
+              </w:rPr>
+              <w:t>niet</w:t>
+            </w:r>
+            <w:proofErr w:type="spellEnd"/>
+            <w:r>
+              <w:rPr>
+                <w:rFonts w:ascii="Calibri" w:hAnsi="Calibri"/>
+                <w:color w:val="000000"/>
+                <w:lang w:eastAsia="nl-NL"/>
+              </w:rPr>
+              <w:t xml:space="preserve"> </w:t>
+            </w:r>
+            <w:proofErr w:type="spellStart"/>
+            <w:r>
+              <w:rPr>
+                <w:rFonts w:ascii="Calibri" w:hAnsi="Calibri"/>
+                <w:color w:val="000000"/>
+                <w:lang w:eastAsia="nl-NL"/>
+              </w:rPr>
+              <w:t>overeen</w:t>
+            </w:r>
+            <w:proofErr w:type="spellEnd"/>
+            <w:r>
+              <w:rPr>
+                <w:rFonts w:ascii="Calibri" w:hAnsi="Calibri"/>
+                <w:color w:val="000000"/>
+                <w:lang w:eastAsia="nl-NL"/>
+              </w:rPr>
+              <w:t>".</w:t>
             </w:r>
           </w:p>
         </w:tc>
@@ -6518,6 +7305,7 @@
                 <w:lang w:eastAsia="nl-NL"/>
               </w:rPr>
             </w:pPr>
+            <w:proofErr w:type="spellStart"/>
             <w:r>
               <w:rPr>
                 <w:rFonts w:ascii="Calibri" w:hAnsi="Calibri"/>
@@ -6526,6 +7314,7 @@
               </w:rPr>
               <w:t>Resultaat</w:t>
             </w:r>
+            <w:proofErr w:type="spellEnd"/>
           </w:p>
         </w:tc>
         <w:tc>
@@ -6549,13 +7338,95 @@
                 <w:lang w:eastAsia="nl-NL"/>
               </w:rPr>
             </w:pPr>
+            <w:proofErr w:type="spellStart"/>
             <w:r>
               <w:rPr>
                 <w:rFonts w:ascii="Calibri" w:hAnsi="Calibri" w:cs="Arial"/>
                 <w:color w:val="000000"/>
                 <w:lang w:eastAsia="nl-NL"/>
               </w:rPr>
-              <w:t>Gebruiker heeft zijn wachtwoord gewijzigd.</w:t>
+              <w:t>Gebruiker</w:t>
+            </w:r>
+            <w:proofErr w:type="spellEnd"/>
+            <w:r>
+              <w:rPr>
+                <w:rFonts w:ascii="Calibri" w:hAnsi="Calibri" w:cs="Arial"/>
+                <w:color w:val="000000"/>
+                <w:lang w:eastAsia="nl-NL"/>
+              </w:rPr>
+              <w:t xml:space="preserve"> </w:t>
+            </w:r>
+            <w:proofErr w:type="spellStart"/>
+            <w:r>
+              <w:rPr>
+                <w:rFonts w:ascii="Calibri" w:hAnsi="Calibri" w:cs="Arial"/>
+                <w:color w:val="000000"/>
+                <w:lang w:eastAsia="nl-NL"/>
+              </w:rPr>
+              <w:t>heeft</w:t>
+            </w:r>
+            <w:proofErr w:type="spellEnd"/>
+            <w:r>
+              <w:rPr>
+                <w:rFonts w:ascii="Calibri" w:hAnsi="Calibri" w:cs="Arial"/>
+                <w:color w:val="000000"/>
+                <w:lang w:eastAsia="nl-NL"/>
+              </w:rPr>
+              <w:t xml:space="preserve"> </w:t>
+            </w:r>
+            <w:proofErr w:type="spellStart"/>
+            <w:r>
+              <w:rPr>
+                <w:rFonts w:ascii="Calibri" w:hAnsi="Calibri" w:cs="Arial"/>
+                <w:color w:val="000000"/>
+                <w:lang w:eastAsia="nl-NL"/>
+              </w:rPr>
+              <w:t>zijn</w:t>
+            </w:r>
+            <w:proofErr w:type="spellEnd"/>
+            <w:r>
+              <w:rPr>
+                <w:rFonts w:ascii="Calibri" w:hAnsi="Calibri" w:cs="Arial"/>
+                <w:color w:val="000000"/>
+                <w:lang w:eastAsia="nl-NL"/>
+              </w:rPr>
+              <w:t xml:space="preserve"> </w:t>
+            </w:r>
+            <w:proofErr w:type="spellStart"/>
+            <w:r>
+              <w:rPr>
+                <w:rFonts w:ascii="Calibri" w:hAnsi="Calibri" w:cs="Arial"/>
+                <w:color w:val="000000"/>
+                <w:lang w:eastAsia="nl-NL"/>
+              </w:rPr>
+              <w:t>wachtwoord</w:t>
+            </w:r>
+            <w:proofErr w:type="spellEnd"/>
+            <w:r>
+              <w:rPr>
+                <w:rFonts w:ascii="Calibri" w:hAnsi="Calibri" w:cs="Arial"/>
+                <w:color w:val="000000"/>
+                <w:lang w:eastAsia="nl-NL"/>
+              </w:rPr>
+              <w:t xml:space="preserve"> </w:t>
+            </w:r>
+            <w:proofErr w:type="spellStart"/>
+            <w:r>
+              <w:rPr>
+                <w:rFonts w:ascii="Calibri" w:hAnsi="Calibri" w:cs="Arial"/>
+                <w:color w:val="000000"/>
+                <w:lang w:eastAsia="nl-NL"/>
+              </w:rPr>
+              <w:t>gewijzigd</w:t>
+            </w:r>
+            <w:proofErr w:type="spellEnd"/>
+            <w:r>
+              <w:rPr>
+                <w:rFonts w:ascii="Calibri" w:hAnsi="Calibri" w:cs="Arial"/>
+                <w:color w:val="000000"/>
+                <w:lang w:eastAsia="nl-NL"/>
+              </w:rPr>
+              <w:t>.</w:t>
             </w:r>
           </w:p>
         </w:tc>
@@ -6748,6 +7619,7 @@
                 <w:lang w:val="nl-NL" w:eastAsia="nl-NL"/>
               </w:rPr>
             </w:pPr>
+            <w:proofErr w:type="spellStart"/>
             <w:r>
               <w:rPr>
                 <w:rFonts w:ascii="Calibri" w:hAnsi="Calibri"/>
@@ -6756,6 +7628,7 @@
               </w:rPr>
               <w:t>Actor</w:t>
             </w:r>
+            <w:proofErr w:type="spellEnd"/>
           </w:p>
         </w:tc>
         <w:tc>
@@ -6963,7 +7836,25 @@
                 <w:color w:val="000000"/>
                 <w:lang w:eastAsia="nl-NL"/>
               </w:rPr>
-              <w:t>de gebruiker hier op drukt wordt het geselecteerde afleveradres ge-update.</w:t>
+              <w:t xml:space="preserve">de gebruiker hier op drukt wordt het geselecteerde afleveradres </w:t>
+            </w:r>
+            <w:proofErr w:type="spellStart"/>
+            <w:r>
+              <w:rPr>
+                <w:rFonts w:ascii="Calibri" w:eastAsia="Times New Roman" w:hAnsi="Calibri" w:cs="Times New Roman"/>
+                <w:color w:val="000000"/>
+                <w:lang w:eastAsia="nl-NL"/>
+              </w:rPr>
+              <w:t>ge-update</w:t>
+            </w:r>
+            <w:proofErr w:type="spellEnd"/>
+            <w:r>
+              <w:rPr>
+                <w:rFonts w:ascii="Calibri" w:eastAsia="Times New Roman" w:hAnsi="Calibri" w:cs="Times New Roman"/>
+                <w:color w:val="000000"/>
+                <w:lang w:eastAsia="nl-NL"/>
+              </w:rPr>
+              <w:t>.</w:t>
             </w:r>
           </w:p>
           <w:p>
@@ -7033,7 +7924,25 @@
                 <w:color w:val="000000"/>
                 <w:lang w:eastAsia="nl-NL"/>
               </w:rPr>
-              <w:t>Afleveradres toevoegen drukt, krijgt hij een leeg afleveradresform te zien die hij kan invullen. Als hij op "toevoegen" drukt</w:t>
+              <w:t xml:space="preserve">Afleveradres toevoegen drukt, krijgt hij een leeg </w:t>
+            </w:r>
+            <w:proofErr w:type="spellStart"/>
+            <w:r>
+              <w:rPr>
+                <w:rFonts w:ascii="Calibri" w:eastAsia="Times New Roman" w:hAnsi="Calibri" w:cs="Times New Roman"/>
+                <w:color w:val="000000"/>
+                <w:lang w:eastAsia="nl-NL"/>
+              </w:rPr>
+              <w:t>afleveradresform</w:t>
+            </w:r>
+            <w:proofErr w:type="spellEnd"/>
+            <w:r>
+              <w:rPr>
+                <w:rFonts w:ascii="Calibri" w:eastAsia="Times New Roman" w:hAnsi="Calibri" w:cs="Times New Roman"/>
+                <w:color w:val="000000"/>
+                <w:lang w:eastAsia="nl-NL"/>
+              </w:rPr>
+              <w:t xml:space="preserve"> te zien die hij kan invullen. Als hij op "toevoegen" drukt</w:t>
             </w:r>
             <w:r>
               <w:rPr>
@@ -7636,6 +8545,7 @@
                 <w:lang w:val="nl-NL" w:eastAsia="nl-NL"/>
               </w:rPr>
             </w:pPr>
+            <w:proofErr w:type="spellStart"/>
             <w:r>
               <w:rPr>
                 <w:rFonts w:ascii="Calibri" w:hAnsi="Calibri"/>
@@ -7644,6 +8554,7 @@
               </w:rPr>
               <w:t>Actor</w:t>
             </w:r>
+            <w:proofErr w:type="spellEnd"/>
           </w:p>
         </w:tc>
         <w:tc>
@@ -8326,7 +9237,25 @@
                 <w:color w:val="000000"/>
                 <w:lang w:val="nl-NL" w:eastAsia="nl-NL"/>
               </w:rPr>
-              <w:t>De Admin past de gegevens van zijn producten aan.</w:t>
+              <w:t xml:space="preserve">De </w:t>
+            </w:r>
+            <w:proofErr w:type="spellStart"/>
+            <w:r>
+              <w:rPr>
+                <w:rFonts w:ascii="Calibri" w:hAnsi="Calibri"/>
+                <w:color w:val="000000"/>
+                <w:lang w:val="nl-NL" w:eastAsia="nl-NL"/>
+              </w:rPr>
+              <w:t>Admin</w:t>
+            </w:r>
+            <w:proofErr w:type="spellEnd"/>
+            <w:r>
+              <w:rPr>
+                <w:rFonts w:ascii="Calibri" w:hAnsi="Calibri"/>
+                <w:color w:val="000000"/>
+                <w:lang w:val="nl-NL" w:eastAsia="nl-NL"/>
+              </w:rPr>
+              <w:t xml:space="preserve"> past de gegevens van zijn producten aan.</w:t>
             </w:r>
           </w:p>
         </w:tc>
@@ -8356,6 +9285,7 @@
                 <w:lang w:val="nl-NL" w:eastAsia="nl-NL"/>
               </w:rPr>
             </w:pPr>
+            <w:proofErr w:type="spellStart"/>
             <w:r>
               <w:rPr>
                 <w:rFonts w:ascii="Calibri" w:hAnsi="Calibri"/>
@@ -8364,6 +9294,7 @@
               </w:rPr>
               <w:t>Actor</w:t>
             </w:r>
+            <w:proofErr w:type="spellEnd"/>
           </w:p>
         </w:tc>
         <w:tc>
@@ -8387,6 +9318,7 @@
                 <w:lang w:val="nl-NL" w:eastAsia="nl-NL"/>
               </w:rPr>
             </w:pPr>
+            <w:proofErr w:type="spellStart"/>
             <w:r>
               <w:rPr>
                 <w:rFonts w:ascii="Calibri" w:hAnsi="Calibri" w:cs="Arial"/>
@@ -8395,6 +9327,7 @@
               </w:rPr>
               <w:t>Admin</w:t>
             </w:r>
+            <w:proofErr w:type="spellEnd"/>
           </w:p>
         </w:tc>
       </w:tr>
@@ -8454,13 +9387,23 @@
                 <w:lang w:val="nl-NL" w:eastAsia="nl-NL"/>
               </w:rPr>
             </w:pPr>
-            <w:r>
-              <w:rPr>
-                <w:rFonts w:ascii="Calibri" w:hAnsi="Calibri"/>
-                <w:color w:val="000000"/>
-                <w:lang w:val="nl-NL" w:eastAsia="nl-NL"/>
-              </w:rPr>
-              <w:t>Admin is ingelogd.</w:t>
+            <w:proofErr w:type="spellStart"/>
+            <w:r>
+              <w:rPr>
+                <w:rFonts w:ascii="Calibri" w:hAnsi="Calibri"/>
+                <w:color w:val="000000"/>
+                <w:lang w:val="nl-NL" w:eastAsia="nl-NL"/>
+              </w:rPr>
+              <w:t>Admin</w:t>
+            </w:r>
+            <w:proofErr w:type="spellEnd"/>
+            <w:r>
+              <w:rPr>
+                <w:rFonts w:ascii="Calibri" w:hAnsi="Calibri"/>
+                <w:color w:val="000000"/>
+                <w:lang w:val="nl-NL" w:eastAsia="nl-NL"/>
+              </w:rPr>
+              <w:t xml:space="preserve"> is ingelogd.</w:t>
             </w:r>
           </w:p>
         </w:tc>
@@ -8532,7 +9475,25 @@
                 <w:color w:val="000000"/>
                 <w:lang w:eastAsia="nl-NL"/>
               </w:rPr>
-              <w:t>De admin zoekt op producten en kan producten bekijken als normale gebruiker.</w:t>
+              <w:t xml:space="preserve">De </w:t>
+            </w:r>
+            <w:proofErr w:type="spellStart"/>
+            <w:r>
+              <w:rPr>
+                <w:rFonts w:ascii="Calibri" w:eastAsia="Times New Roman" w:hAnsi="Calibri" w:cs="Times New Roman"/>
+                <w:color w:val="000000"/>
+                <w:lang w:eastAsia="nl-NL"/>
+              </w:rPr>
+              <w:t>admin</w:t>
+            </w:r>
+            <w:proofErr w:type="spellEnd"/>
+            <w:r>
+              <w:rPr>
+                <w:rFonts w:ascii="Calibri" w:eastAsia="Times New Roman" w:hAnsi="Calibri" w:cs="Times New Roman"/>
+                <w:color w:val="000000"/>
+                <w:lang w:eastAsia="nl-NL"/>
+              </w:rPr>
+              <w:t xml:space="preserve"> zoekt op producten en kan producten bekijken als normale gebruiker.</w:t>
             </w:r>
           </w:p>
           <w:p>
@@ -8555,7 +9516,43 @@
                 <w:color w:val="000000"/>
                 <w:lang w:eastAsia="nl-NL"/>
               </w:rPr>
-              <w:t xml:space="preserve">De admin drukt op de bewerk-knop bij een product. </w:t>
+              <w:t xml:space="preserve">De </w:t>
+            </w:r>
+            <w:proofErr w:type="spellStart"/>
+            <w:r>
+              <w:rPr>
+                <w:rFonts w:ascii="Calibri" w:eastAsia="Times New Roman" w:hAnsi="Calibri" w:cs="Times New Roman"/>
+                <w:color w:val="000000"/>
+                <w:lang w:eastAsia="nl-NL"/>
+              </w:rPr>
+              <w:t>admin</w:t>
+            </w:r>
+            <w:proofErr w:type="spellEnd"/>
+            <w:r>
+              <w:rPr>
+                <w:rFonts w:ascii="Calibri" w:eastAsia="Times New Roman" w:hAnsi="Calibri" w:cs="Times New Roman"/>
+                <w:color w:val="000000"/>
+                <w:lang w:eastAsia="nl-NL"/>
+              </w:rPr>
+              <w:t xml:space="preserve"> drukt op de </w:t>
+            </w:r>
+            <w:proofErr w:type="spellStart"/>
+            <w:r>
+              <w:rPr>
+                <w:rFonts w:ascii="Calibri" w:eastAsia="Times New Roman" w:hAnsi="Calibri" w:cs="Times New Roman"/>
+                <w:color w:val="000000"/>
+                <w:lang w:eastAsia="nl-NL"/>
+              </w:rPr>
+              <w:t>bewerk-knop</w:t>
+            </w:r>
+            <w:proofErr w:type="spellEnd"/>
+            <w:r>
+              <w:rPr>
+                <w:rFonts w:ascii="Calibri" w:eastAsia="Times New Roman" w:hAnsi="Calibri" w:cs="Times New Roman"/>
+                <w:color w:val="000000"/>
+                <w:lang w:eastAsia="nl-NL"/>
+              </w:rPr>
+              <w:t xml:space="preserve"> bij een product. </w:t>
             </w:r>
           </w:p>
           <w:p>
@@ -8578,7 +9575,43 @@
                 <w:color w:val="000000"/>
                 <w:lang w:eastAsia="nl-NL"/>
               </w:rPr>
-              <w:t>Het systeem laadt een form met de verschillende info die van het product bekend is. De admin heeft twee opties "Annuleren" en "Wijzigen".</w:t>
+              <w:t xml:space="preserve">Het systeem laadt een </w:t>
+            </w:r>
+            <w:proofErr w:type="spellStart"/>
+            <w:r>
+              <w:rPr>
+                <w:rFonts w:ascii="Calibri" w:eastAsia="Times New Roman" w:hAnsi="Calibri" w:cs="Times New Roman"/>
+                <w:color w:val="000000"/>
+                <w:lang w:eastAsia="nl-NL"/>
+              </w:rPr>
+              <w:t>form</w:t>
+            </w:r>
+            <w:proofErr w:type="spellEnd"/>
+            <w:r>
+              <w:rPr>
+                <w:rFonts w:ascii="Calibri" w:eastAsia="Times New Roman" w:hAnsi="Calibri" w:cs="Times New Roman"/>
+                <w:color w:val="000000"/>
+                <w:lang w:eastAsia="nl-NL"/>
+              </w:rPr>
+              <w:t xml:space="preserve"> met de verschillende info die van het product bekend is. De </w:t>
+            </w:r>
+            <w:proofErr w:type="spellStart"/>
+            <w:r>
+              <w:rPr>
+                <w:rFonts w:ascii="Calibri" w:eastAsia="Times New Roman" w:hAnsi="Calibri" w:cs="Times New Roman"/>
+                <w:color w:val="000000"/>
+                <w:lang w:eastAsia="nl-NL"/>
+              </w:rPr>
+              <w:t>admin</w:t>
+            </w:r>
+            <w:proofErr w:type="spellEnd"/>
+            <w:r>
+              <w:rPr>
+                <w:rFonts w:ascii="Calibri" w:eastAsia="Times New Roman" w:hAnsi="Calibri" w:cs="Times New Roman"/>
+                <w:color w:val="000000"/>
+                <w:lang w:eastAsia="nl-NL"/>
+              </w:rPr>
+              <w:t xml:space="preserve"> heeft twee opties "Annuleren" en "Wijzigen".</w:t>
             </w:r>
           </w:p>
           <w:p>
@@ -8598,7 +9631,43 @@
                 <w:color w:val="000000"/>
                 <w:lang w:eastAsia="nl-NL"/>
               </w:rPr>
-              <w:t>A) De admin drukt op annuleren. De huidige bewerkactie wordt ge-annuleerd en de vorige pagina wordt geladen.</w:t>
+              <w:t xml:space="preserve">A) De </w:t>
+            </w:r>
+            <w:proofErr w:type="spellStart"/>
+            <w:r>
+              <w:rPr>
+                <w:rFonts w:ascii="Calibri" w:eastAsia="Times New Roman" w:hAnsi="Calibri" w:cs="Times New Roman"/>
+                <w:color w:val="000000"/>
+                <w:lang w:eastAsia="nl-NL"/>
+              </w:rPr>
+              <w:t>admin</w:t>
+            </w:r>
+            <w:proofErr w:type="spellEnd"/>
+            <w:r>
+              <w:rPr>
+                <w:rFonts w:ascii="Calibri" w:eastAsia="Times New Roman" w:hAnsi="Calibri" w:cs="Times New Roman"/>
+                <w:color w:val="000000"/>
+                <w:lang w:eastAsia="nl-NL"/>
+              </w:rPr>
+              <w:t xml:space="preserve"> drukt op annuleren. De huidige bewerkactie wordt </w:t>
+            </w:r>
+            <w:proofErr w:type="spellStart"/>
+            <w:r>
+              <w:rPr>
+                <w:rFonts w:ascii="Calibri" w:eastAsia="Times New Roman" w:hAnsi="Calibri" w:cs="Times New Roman"/>
+                <w:color w:val="000000"/>
+                <w:lang w:eastAsia="nl-NL"/>
+              </w:rPr>
+              <w:t>ge-annuleerd</w:t>
+            </w:r>
+            <w:proofErr w:type="spellEnd"/>
+            <w:r>
+              <w:rPr>
+                <w:rFonts w:ascii="Calibri" w:eastAsia="Times New Roman" w:hAnsi="Calibri" w:cs="Times New Roman"/>
+                <w:color w:val="000000"/>
+                <w:lang w:eastAsia="nl-NL"/>
+              </w:rPr>
+              <w:t xml:space="preserve"> en de vorige pagina wordt geladen.</w:t>
             </w:r>
           </w:p>
           <w:p>
@@ -8618,7 +9687,43 @@
                 <w:color w:val="000000"/>
                 <w:lang w:eastAsia="nl-NL"/>
               </w:rPr>
-              <w:t>B)De admin drukt op wijzigen. Het huidige product wordt gewijzigd en het productform wordt gesloten. De velden die niet zijn aangepast of leeg worden gemaakt, worden niet gewijzigd.</w:t>
+              <w:t xml:space="preserve">B)De </w:t>
+            </w:r>
+            <w:proofErr w:type="spellStart"/>
+            <w:r>
+              <w:rPr>
+                <w:rFonts w:ascii="Calibri" w:eastAsia="Times New Roman" w:hAnsi="Calibri" w:cs="Times New Roman"/>
+                <w:color w:val="000000"/>
+                <w:lang w:eastAsia="nl-NL"/>
+              </w:rPr>
+              <w:t>admin</w:t>
+            </w:r>
+            <w:proofErr w:type="spellEnd"/>
+            <w:r>
+              <w:rPr>
+                <w:rFonts w:ascii="Calibri" w:eastAsia="Times New Roman" w:hAnsi="Calibri" w:cs="Times New Roman"/>
+                <w:color w:val="000000"/>
+                <w:lang w:eastAsia="nl-NL"/>
+              </w:rPr>
+              <w:t xml:space="preserve"> drukt op wijzigen. Het huidige product wordt gewijzigd en het </w:t>
+            </w:r>
+            <w:proofErr w:type="spellStart"/>
+            <w:r>
+              <w:rPr>
+                <w:rFonts w:ascii="Calibri" w:eastAsia="Times New Roman" w:hAnsi="Calibri" w:cs="Times New Roman"/>
+                <w:color w:val="000000"/>
+                <w:lang w:eastAsia="nl-NL"/>
+              </w:rPr>
+              <w:t>productform</w:t>
+            </w:r>
+            <w:proofErr w:type="spellEnd"/>
+            <w:r>
+              <w:rPr>
+                <w:rFonts w:ascii="Calibri" w:eastAsia="Times New Roman" w:hAnsi="Calibri" w:cs="Times New Roman"/>
+                <w:color w:val="000000"/>
+                <w:lang w:eastAsia="nl-NL"/>
+              </w:rPr>
+              <w:t xml:space="preserve"> wordt gesloten. De velden die niet zijn aangepast of leeg worden gemaakt, worden niet gewijzigd.</w:t>
             </w:r>
           </w:p>
         </w:tc>
@@ -8738,13 +9843,23 @@
                 <w:lang w:val="nl-NL" w:eastAsia="nl-NL"/>
               </w:rPr>
             </w:pPr>
+            <w:proofErr w:type="spellStart"/>
             <w:r>
               <w:rPr>
                 <w:rFonts w:ascii="Calibri" w:hAnsi="Calibri" w:cs="Arial"/>
                 <w:color w:val="000000"/>
                 <w:lang w:val="nl-NL" w:eastAsia="nl-NL"/>
               </w:rPr>
-              <w:t>Admin heeft gegevens van de producten aangepast.</w:t>
+              <w:t>Admin</w:t>
+            </w:r>
+            <w:proofErr w:type="spellEnd"/>
+            <w:r>
+              <w:rPr>
+                <w:rFonts w:ascii="Calibri" w:hAnsi="Calibri" w:cs="Arial"/>
+                <w:color w:val="000000"/>
+                <w:lang w:val="nl-NL" w:eastAsia="nl-NL"/>
+              </w:rPr>
+              <w:t xml:space="preserve"> heeft gegevens van de producten aangepast.</w:t>
             </w:r>
           </w:p>
         </w:tc>
@@ -9108,6 +10223,7 @@
                 <w:lang w:val="nl-NL" w:eastAsia="nl-NL"/>
               </w:rPr>
             </w:pPr>
+            <w:proofErr w:type="spellStart"/>
             <w:r>
               <w:rPr>
                 <w:rFonts w:ascii="Calibri" w:hAnsi="Calibri"/>
@@ -9116,6 +10232,7 @@
               </w:rPr>
               <w:t>Actor</w:t>
             </w:r>
+            <w:proofErr w:type="spellEnd"/>
           </w:p>
         </w:tc>
         <w:tc>
@@ -9670,9 +10787,11 @@
       <w:pStyle w:val="Voettekst"/>
       <w:jc w:val="right"/>
     </w:pPr>
+    <w:proofErr w:type="spellStart"/>
     <w:r>
       <w:t>Pagina</w:t>
     </w:r>
+    <w:proofErr w:type="spellEnd"/>
     <w:r>
       <w:rPr>
         <w:noProof/>
@@ -9709,7 +10828,7 @@
         <w:bCs/>
         <w:noProof/>
       </w:rPr>
-      <w:t>4</w:t>
+      <w:t>11</w:t>
     </w:r>
     <w:r>
       <w:rPr>
@@ -9732,7 +10851,7 @@
           <w:bCs/>
           <w:noProof/>
         </w:rPr>
-        <w:t>10</w:t>
+        <w:t>11</w:t>
       </w:r>
     </w:fldSimple>
   </w:p>
@@ -9802,8 +10921,33 @@
         <w:b/>
         <w:sz w:val="36"/>
       </w:rPr>
-      <w:t>Software Individuele Opdracht</w:t>
+      <w:t xml:space="preserve">Software </w:t>
     </w:r>
+    <w:proofErr w:type="spellStart"/>
+    <w:r>
+      <w:rPr>
+        <w:b/>
+        <w:sz w:val="36"/>
+      </w:rPr>
+      <w:t>Individuele</w:t>
+    </w:r>
+    <w:proofErr w:type="spellEnd"/>
+    <w:r>
+      <w:rPr>
+        <w:b/>
+        <w:sz w:val="36"/>
+      </w:rPr>
+      <w:t xml:space="preserve"> </w:t>
+    </w:r>
+    <w:proofErr w:type="spellStart"/>
+    <w:r>
+      <w:rPr>
+        <w:b/>
+        <w:sz w:val="36"/>
+      </w:rPr>
+      <w:t>Opdracht</w:t>
+    </w:r>
+    <w:proofErr w:type="spellEnd"/>
   </w:p>
   <w:p>
     <w:pPr>
@@ -9913,17 +11057,17 @@
         <v:path o:extrusionok="f" gradientshapeok="t" o:connecttype="rect"/>
         <o:lock v:ext="edit" aspectratio="t"/>
       </v:shapetype>
-      <v:shape id="_x0000_i1258" type="#_x0000_t75" style="width:3in;height:3in" o:bullet="t"/>
+      <v:shape id="_x0000_i1104" type="#_x0000_t75" style="width:3in;height:3in" o:bullet="t"/>
     </w:pict>
   </w:numPicBullet>
   <w:numPicBullet w:numPicBulletId="1">
     <w:pict>
-      <v:shape id="_x0000_i1259" type="#_x0000_t75" style="width:3in;height:3in" o:bullet="t"/>
+      <v:shape id="_x0000_i1105" type="#_x0000_t75" style="width:3in;height:3in" o:bullet="t"/>
     </w:pict>
   </w:numPicBullet>
   <w:numPicBullet w:numPicBulletId="2">
     <w:pict>
-      <v:shape id="_x0000_i1260" type="#_x0000_t75" style="width:3in;height:3in" o:bullet="t"/>
+      <v:shape id="_x0000_i1106" type="#_x0000_t75" style="width:3in;height:3in" o:bullet="t"/>
     </w:pict>
   </w:numPicBullet>
   <w:abstractNum w:abstractNumId="0">
@@ -15836,6 +16980,19 @@
 </file>
 
 <file path=customXml/item1.xml><?xml version="1.0" encoding="utf-8"?>
+<?mso-contentType ?>
+<FormTemplates xmlns="http://schemas.microsoft.com/sharepoint/v3/contenttype/forms">
+  <Display>DocumentLibraryForm</Display>
+  <Edit>DocumentLibraryForm</Edit>
+  <New>DocumentLibraryForm</New>
+</FormTemplates>
+</file>
+
+<file path=customXml/item2.xml><?xml version="1.0" encoding="utf-8"?>
+<LongProperties xmlns="http://schemas.microsoft.com/office/2006/metadata/longProperties"/>
+</file>
+
+<file path=customXml/item3.xml><?xml version="1.0" encoding="utf-8"?>
 <ct:contentTypeSchema xmlns:ct="http://schemas.microsoft.com/office/2006/metadata/contentType" xmlns:ma="http://schemas.microsoft.com/office/2006/metadata/properties/metaAttributes" ct:_="" ma:_="" ma:contentTypeName="DocumentUpload" ma:contentTypeID="0x01010900502236CBD6759C4E9D6D0A72476D519F00BD860C92CA70644F9925DACDD5D191BE" ma:contentTypeVersion="2" ma:contentTypeDescription="" ma:contentTypeScope="" ma:versionID="fa4e7043dfaf117983ec5d943a0dd26b">
   <xsd:schema xmlns:xsd="http://www.w3.org/2001/XMLSchema" xmlns:xs="http://www.w3.org/2001/XMLSchema" xmlns:p="http://schemas.microsoft.com/office/2006/metadata/properties" xmlns:ns2="f58ec25a-3475-40e2-907e-ccbfc38e567b" xmlns:ns3="http://schemas.microsoft.com/sharepoint/v4" targetNamespace="http://schemas.microsoft.com/office/2006/metadata/properties" ma:root="true" ma:fieldsID="63b69d2b500e0b39e7f441987beb405c" ns2:_="" ns3:_="">
     <xsd:import namespace="f58ec25a-3475-40e2-907e-ccbfc38e567b"/>
@@ -16012,19 +17169,6 @@
 </ct:contentTypeSchema>
 </file>
 
-<file path=customXml/item2.xml><?xml version="1.0" encoding="utf-8"?>
-<LongProperties xmlns="http://schemas.microsoft.com/office/2006/metadata/longProperties"/>
-</file>
-
-<file path=customXml/item3.xml><?xml version="1.0" encoding="utf-8"?>
-<?mso-contentType ?>
-<FormTemplates xmlns="http://schemas.microsoft.com/sharepoint/v3/contenttype/forms">
-  <Display>DocumentLibraryForm</Display>
-  <Edit>DocumentLibraryForm</Edit>
-  <New>DocumentLibraryForm</New>
-</FormTemplates>
-</file>
-
 <file path=customXml/item4.xml><?xml version="1.0" encoding="utf-8"?>
 <p:properties xmlns:p="http://schemas.microsoft.com/office/2006/metadata/properties" xmlns:xsi="http://www.w3.org/2001/XMLSchema-instance">
   <documentManagement>
@@ -16043,6 +17187,22 @@
 </file>
 
 <file path=customXml/itemProps1.xml><?xml version="1.0" encoding="utf-8"?>
+<ds:datastoreItem xmlns:ds="http://schemas.openxmlformats.org/officeDocument/2006/customXml" ds:itemID="{E921D57B-3A2C-4A0C-9FF0-5B0845DB16C5}">
+  <ds:schemaRefs>
+    <ds:schemaRef ds:uri="http://schemas.microsoft.com/sharepoint/v3/contenttype/forms"/>
+  </ds:schemaRefs>
+</ds:datastoreItem>
+</file>
+
+<file path=customXml/itemProps2.xml><?xml version="1.0" encoding="utf-8"?>
+<ds:datastoreItem xmlns:ds="http://schemas.openxmlformats.org/officeDocument/2006/customXml" ds:itemID="{8182ED87-5FC4-48C1-87DD-D06E10340BD0}">
+  <ds:schemaRefs>
+    <ds:schemaRef ds:uri="http://schemas.microsoft.com/office/2006/metadata/longProperties"/>
+  </ds:schemaRefs>
+</ds:datastoreItem>
+</file>
+
+<file path=customXml/itemProps3.xml><?xml version="1.0" encoding="utf-8"?>
 <ds:datastoreItem xmlns:ds="http://schemas.openxmlformats.org/officeDocument/2006/customXml" ds:itemID="{8046D0D9-3A5D-464E-A350-BF9D333EF921}">
   <ds:schemaRefs>
     <ds:schemaRef ds:uri="http://schemas.microsoft.com/office/2006/metadata/contentType"/>
@@ -16061,22 +17221,6 @@
 </ds:datastoreItem>
 </file>
 
-<file path=customXml/itemProps2.xml><?xml version="1.0" encoding="utf-8"?>
-<ds:datastoreItem xmlns:ds="http://schemas.openxmlformats.org/officeDocument/2006/customXml" ds:itemID="{8182ED87-5FC4-48C1-87DD-D06E10340BD0}">
-  <ds:schemaRefs>
-    <ds:schemaRef ds:uri="http://schemas.microsoft.com/office/2006/metadata/longProperties"/>
-  </ds:schemaRefs>
-</ds:datastoreItem>
-</file>
-
-<file path=customXml/itemProps3.xml><?xml version="1.0" encoding="utf-8"?>
-<ds:datastoreItem xmlns:ds="http://schemas.openxmlformats.org/officeDocument/2006/customXml" ds:itemID="{E921D57B-3A2C-4A0C-9FF0-5B0845DB16C5}">
-  <ds:schemaRefs>
-    <ds:schemaRef ds:uri="http://schemas.microsoft.com/sharepoint/v3/contenttype/forms"/>
-  </ds:schemaRefs>
-</ds:datastoreItem>
-</file>
-
 <file path=customXml/itemProps4.xml><?xml version="1.0" encoding="utf-8"?>
 <ds:datastoreItem xmlns:ds="http://schemas.openxmlformats.org/officeDocument/2006/customXml" ds:itemID="{409DDFCA-16B0-403C-9153-954A5A0343CF}">
   <ds:schemaRefs>
@@ -16088,7 +17232,7 @@
 </file>
 
 <file path=customXml/itemProps5.xml><?xml version="1.0" encoding="utf-8"?>
-<ds:datastoreItem xmlns:ds="http://schemas.openxmlformats.org/officeDocument/2006/customXml" ds:itemID="{98B4057C-42E8-49C0-9506-9A1C70C0358A}">
+<ds:datastoreItem xmlns:ds="http://schemas.openxmlformats.org/officeDocument/2006/customXml" ds:itemID="{9E692E4E-5BEF-4140-A49E-BB35EEE41978}">
   <ds:schemaRefs>
     <ds:schemaRef ds:uri="http://schemas.openxmlformats.org/officeDocument/2006/bibliography"/>
   </ds:schemaRefs>

</xml_diff>